<commit_message>
change files with registertags
</commit_message>
<xml_diff>
--- a/material/jf03.docx
+++ b/material/jf03.docx
@@ -989,8 +989,13 @@
         <w:t>Erst</w:t>
       </w:r>
       <w:r>
-        <w:t xml:space="preserve"> der damalige Oberbürgermeister von Magdeburg (1933-1945) Fritz Markmann</w:t>
-      </w:r>
+        <w:t xml:space="preserve"> der damalige Oberbürgermeister von Magdeburg (1933-1945) Fritz </w:t>
+      </w:r>
+      <w:proofErr w:type="spellStart"/>
+      <w:r>
+        <w:t>Markmann</w:t>
+      </w:r>
+      <w:proofErr w:type="spellEnd"/>
       <w:r>
         <w:rPr>
           <w:rStyle w:val="Funotenzeichen"/>
@@ -1004,11 +1009,16 @@
         <w:t xml:space="preserve">hat </w:t>
       </w:r>
       <w:r>
-        <w:t xml:space="preserve">im Jahr </w:t>
+        <w:t>im Jahr 1936 in ein</w:t>
+      </w:r>
+      <w:bookmarkStart w:id="0" w:name="_GoBack"/>
+      <w:bookmarkEnd w:id="0"/>
+      <w:r>
+        <w:t xml:space="preserve">er Gedenkschrift an die 1000jährige Wiederkehr der Thronbesteigung Ottos des </w:t>
       </w:r>
       <w:r>
         <w:lastRenderedPageBreak/>
-        <w:t>1936 in einer Gedenkschrift an die 1000jährige Wiederkehr der Thronbesteigung Ottos des Großen</w:t>
+        <w:t>Großen</w:t>
       </w:r>
       <w:r>
         <w:fldChar w:fldCharType="begin"/>
@@ -1020,7 +1030,15 @@
         <w:instrText xml:space="preserve"> Große</w:instrText>
       </w:r>
       <w:r>
-        <w:instrText xml:space="preserve">" \f "person" </w:instrText>
+        <w:instrText>" \f "</w:instrText>
+      </w:r>
+      <w:proofErr w:type="spellStart"/>
+      <w:r>
+        <w:instrText>person</w:instrText>
+      </w:r>
+      <w:proofErr w:type="spellEnd"/>
+      <w:r>
+        <w:instrText xml:space="preserve">" </w:instrText>
       </w:r>
       <w:r>
         <w:fldChar w:fldCharType="end"/>
@@ -1260,15 +1278,15 @@
         <w:fldChar w:fldCharType="begin"/>
       </w:r>
       <w:r>
-        <w:instrText xml:space="preserve"> XE "</w:instrText>
-      </w:r>
-      <w:r>
-        <w:instrText>Puhle, Matthias</w:instrText>
-      </w:r>
-      <w:bookmarkStart w:id="0" w:name="_GoBack"/>
-      <w:bookmarkEnd w:id="0"/>
-      <w:r>
-        <w:instrText xml:space="preserve">" \f "person" </w:instrText>
+        <w:instrText xml:space="preserve"> XE "Puhle, Matthias" \f "</w:instrText>
+      </w:r>
+      <w:proofErr w:type="spellStart"/>
+      <w:r>
+        <w:instrText>person</w:instrText>
+      </w:r>
+      <w:proofErr w:type="spellEnd"/>
+      <w:r>
+        <w:instrText xml:space="preserve">" </w:instrText>
       </w:r>
       <w:r>
         <w:fldChar w:fldCharType="end"/>
@@ -1757,11 +1775,7 @@
         <w:t xml:space="preserve"> wurden mit über 250 Exponaten „</w:t>
       </w:r>
       <w:r>
-        <w:t xml:space="preserve">die Innovationen, die </w:t>
-      </w:r>
-      <w:r>
-        <w:lastRenderedPageBreak/>
-        <w:t>erst durch das Siedlungsmodell „Stadt“ möglich wurden</w:t>
+        <w:t>die Innovationen, die erst durch das Siedlungsmodell „Stadt“ möglich wurden</w:t>
       </w:r>
       <w:r>
         <w:t>“</w:t>
@@ -1787,10 +1801,9 @@
       <w:headerReference w:type="first" r:id="rId14"/>
       <w:footerReference w:type="first" r:id="rId15"/>
       <w:pgSz w:w="11906" w:h="16838"/>
-      <w:pgMar w:top="1417" w:right="1417" w:bottom="1134" w:left="1417" w:header="708" w:footer="708" w:gutter="0"/>
+      <w:pgMar w:top="1134" w:right="1418" w:bottom="1134" w:left="1418" w:header="709" w:footer="709" w:gutter="0"/>
       <w:cols w:space="708"/>
       <w:titlePg/>
-      <w:rtlGutter/>
       <w:docGrid w:linePitch="360"/>
     </w:sectPr>
   </w:body>
@@ -1963,7 +1976,7 @@
         <w:sz w:val="16"/>
         <w:szCs w:val="16"/>
       </w:rPr>
-      <w:t>26.04.2021 16:53</w:t>
+      <w:t>27.04.2021 10:15</w:t>
     </w:r>
     <w:r>
       <w:rPr>
@@ -2114,7 +2127,15 @@
         <w:footnoteRef/>
       </w:r>
       <w:r>
-        <w:t xml:space="preserve"> Zur Definition von Kultur, speziell zu europäischer Rechtskultur, äußert sich Peter Pilcher in seinem Aufsatz „Was ist „europäische Rechtskultur“? Ein kulturhistorisch-diskursanalytisches Statement“, in: Rechtkultur 2 (2013), S. 132-134.</w:t>
+        <w:t xml:space="preserve"> Zur Definition von Kultur, speziell zu europäischer Rechtskultur, äußert sich Peter </w:t>
+      </w:r>
+      <w:proofErr w:type="spellStart"/>
+      <w:r>
+        <w:t>Pilcher</w:t>
+      </w:r>
+      <w:proofErr w:type="spellEnd"/>
+      <w:r>
+        <w:t xml:space="preserve"> in seinem Aufsatz „Was ist „europäische Rechtskultur“? Ein kulturhistorisch-diskursanalytisches Statement“, in: Rechtkultur 2 (2013), S. 132-134.</w:t>
       </w:r>
     </w:p>
   </w:footnote>
@@ -2165,7 +2186,39 @@
         <w:footnoteRef/>
       </w:r>
       <w:r>
-        <w:t xml:space="preserve"> Zu Fritz Markmann siehe Heiner Lück, Dr. iur. Fritz Markmann (1899-1949) als Erforscher und Editor des Magdeburger Rechts. Bernhard Diestelkamp zum 70. Geburtstag am 6. Juli 1999, in: Sachsen und Anhalt. Jahrbuch der Historischen Kommission für Sachsen-Anhalt 22 (1999/2000), S. 289-314.</w:t>
+        <w:t xml:space="preserve"> Zu Fritz </w:t>
+      </w:r>
+      <w:proofErr w:type="spellStart"/>
+      <w:r>
+        <w:t>Markmann</w:t>
+      </w:r>
+      <w:proofErr w:type="spellEnd"/>
+      <w:r>
+        <w:t xml:space="preserve"> siehe Heiner Lück, Dr. </w:t>
+      </w:r>
+      <w:proofErr w:type="spellStart"/>
+      <w:r>
+        <w:t>iur</w:t>
+      </w:r>
+      <w:proofErr w:type="spellEnd"/>
+      <w:r>
+        <w:t xml:space="preserve">. Fritz </w:t>
+      </w:r>
+      <w:proofErr w:type="spellStart"/>
+      <w:r>
+        <w:t>Markmann</w:t>
+      </w:r>
+      <w:proofErr w:type="spellEnd"/>
+      <w:r>
+        <w:t xml:space="preserve"> (1899-1949) als Erforscher und Editor des Magdeburger Rechts. Bernhard </w:t>
+      </w:r>
+      <w:proofErr w:type="spellStart"/>
+      <w:r>
+        <w:t>Diestelkamp</w:t>
+      </w:r>
+      <w:proofErr w:type="spellEnd"/>
+      <w:r>
+        <w:t xml:space="preserve"> zum 70. Geburtstag am 6. Juli 1999, in: Sachsen und Anhalt. Jahrbuch der Historischen Kommission für Sachsen-Anhalt 22 (1999/2000), S. 289-314.</w:t>
       </w:r>
     </w:p>
   </w:footnote>
@@ -2181,7 +2234,15 @@
         <w:footnoteRef/>
       </w:r>
       <w:r>
-        <w:t xml:space="preserve"> Magdeburg in der Politik der deutschen Kaiser. Beiträge zur Geopolitik und Geschichte des ostfälischen Raums. Mit 88 Abb. u. einer 5farbigen Karte. Anläßlich der 1000jährigen Wiederkehr der Thronbesteigung Ottos des Großen</w:t>
+        <w:t xml:space="preserve"> Magdeburg in der Politik der deutschen Kaiser. Beiträge zur Geopolitik und Geschichte des ostfälischen Raums. Mit 88 Abb. u. einer 5farbigen Karte. </w:t>
+      </w:r>
+      <w:proofErr w:type="spellStart"/>
+      <w:r>
+        <w:t>Anläßlich</w:t>
+      </w:r>
+      <w:proofErr w:type="spellEnd"/>
+      <w:r>
+        <w:t xml:space="preserve"> der 1000jährigen Wiederkehr der Thronbesteigung Ottos des Großen</w:t>
       </w:r>
       <w:r>
         <w:fldChar w:fldCharType="begin"/>
@@ -2215,7 +2276,15 @@
         <w:footnoteRef/>
       </w:r>
       <w:r>
-        <w:t xml:space="preserve"> Zur Geschichte und Einschätzung der Arbeit dieses Instituts s. Heiner Lück, "Der Deutsche kommt also im Osten in kein Neuland ...". Das Institut zur Erforschung des Magdeburger Stadtrechts (1940-1945), in: Heiner Lück, Werner Freitag [Hrsg.]. Historische Forschung in Sachsen-Anhalt. Ein Kolloquium aus Anlaß des 65. Geburtstages von Walter Zöllner. (= Abhandlungen der Sächsischen Akademie der Wissenschaften zu Leipzig. Phil.-hist. Kl. Bd. 76. H. 3). Leipzig, Stuttgart 1999, S. 125-145.</w:t>
+        <w:t xml:space="preserve"> Zur Geschichte und Einschätzung der Arbeit dieses Instituts s. Heiner Lück, "Der Deutsche kommt also im Osten in kein Neuland ...". Das Institut zur Erforschung des Magdeburger Stadtrechts (1940-1945), in: Heiner Lück, Werner Freitag [Hrsg.]. Historische Forschung in Sachsen-Anhalt. Ein Kolloquium aus </w:t>
+      </w:r>
+      <w:proofErr w:type="spellStart"/>
+      <w:r>
+        <w:t>Anlaß</w:t>
+      </w:r>
+      <w:proofErr w:type="spellEnd"/>
+      <w:r>
+        <w:t xml:space="preserve"> des 65. Geburtstages von Walter Zöllner. (= Abhandlungen der Sächsischen Akademie der Wissenschaften zu Leipzig. Phil.-hist. Kl. Bd. 76. H. 3). Leipzig, Stuttgart 1999, S. 125-145.</w:t>
       </w:r>
     </w:p>
   </w:footnote>
@@ -2231,7 +2300,15 @@
         <w:footnoteRef/>
       </w:r>
       <w:r>
-        <w:t xml:space="preserve"> ##Aufsatz von Perrin in „Grundlagen für ein ….“ Ergänzen##.</w:t>
+        <w:t xml:space="preserve"> ##Aufsatz von Perrin in „Grundlagen für ein</w:t>
+      </w:r>
+      <w:proofErr w:type="gramStart"/>
+      <w:r>
+        <w:t xml:space="preserve"> ….</w:t>
+      </w:r>
+      <w:proofErr w:type="gramEnd"/>
+      <w:r>
+        <w:t>“ Ergänzen##.</w:t>
       </w:r>
     </w:p>
   </w:footnote>
@@ -2424,7 +2501,7 @@
                               <w:sz w:val="48"/>
                               <w:szCs w:val="48"/>
                             </w:rPr>
-                            <w:t>4</w:t>
+                            <w:t>3</w:t>
                           </w:r>
                           <w:r>
                             <w:fldChar w:fldCharType="end"/>
@@ -2483,7 +2560,7 @@
                         <w:sz w:val="48"/>
                         <w:szCs w:val="48"/>
                       </w:rPr>
-                      <w:t>4</w:t>
+                      <w:t>3</w:t>
                     </w:r>
                     <w:r>
                       <w:fldChar w:fldCharType="end"/>
@@ -4646,7 +4723,7 @@
 </file>
 
 <file path=customXml/itemProps1.xml><?xml version="1.0" encoding="utf-8"?>
-<ds:datastoreItem xmlns:ds="http://schemas.openxmlformats.org/officeDocument/2006/customXml" ds:itemID="{52EE5558-6121-4CE8-B17D-DF29FC6FFD26}">
+<ds:datastoreItem xmlns:ds="http://schemas.openxmlformats.org/officeDocument/2006/customXml" ds:itemID="{88D72101-8B74-4ED9-9A3D-6857BF1259DE}">
   <ds:schemaRefs>
     <ds:schemaRef ds:uri="http://schemas.openxmlformats.org/officeDocument/2006/bibliography"/>
   </ds:schemaRefs>

</xml_diff>

<commit_message>
update files and pics
jf03_satz.*
</commit_message>
<xml_diff>
--- a/material/jf03.docx
+++ b/material/jf03.docx
@@ -133,6 +133,17 @@
         <w:instrText xml:space="preserve">" </w:instrText>
       </w:r>
       <w:r>
+        <w:instrText>\f "</w:instrText>
+      </w:r>
+      <w:proofErr w:type="spellStart"/>
+      <w:r>
+        <w:instrText>sache</w:instrText>
+      </w:r>
+      <w:proofErr w:type="spellEnd"/>
+      <w:r>
+        <w:instrText xml:space="preserve">" </w:instrText>
+      </w:r>
+      <w:r>
         <w:rPr>
           <w:lang w:eastAsia="de-DE"/>
         </w:rPr>
@@ -540,6 +551,20 @@
         <w:instrText xml:space="preserve">" </w:instrText>
       </w:r>
       <w:r>
+        <w:instrText>\f "</w:instrText>
+      </w:r>
+      <w:proofErr w:type="spellStart"/>
+      <w:r>
+        <w:instrText>sache</w:instrText>
+      </w:r>
+      <w:proofErr w:type="spellEnd"/>
+      <w:r>
+        <w:instrText>"</w:instrText>
+      </w:r>
+      <w:r>
+        <w:instrText xml:space="preserve"> </w:instrText>
+      </w:r>
+      <w:r>
         <w:fldChar w:fldCharType="end"/>
       </w:r>
       <w:r>
@@ -705,7 +730,21 @@
         <w:rPr>
           <w:lang w:eastAsia="de-DE"/>
         </w:rPr>
-        <w:t>Sächsisch-magdeburgisches</w:t>
+        <w:t>Sächsisch-</w:t>
+      </w:r>
+      <w:bookmarkStart w:id="0" w:name="_GoBack"/>
+      <w:r>
+        <w:rPr>
+          <w:lang w:eastAsia="de-DE"/>
+        </w:rPr>
+        <w:t>magdeburg</w:t>
+      </w:r>
+      <w:bookmarkEnd w:id="0"/>
+      <w:r>
+        <w:rPr>
+          <w:lang w:eastAsia="de-DE"/>
+        </w:rPr>
+        <w:t>isches</w:t>
       </w:r>
       <w:r>
         <w:rPr>
@@ -977,7 +1016,33 @@
     </w:p>
     <w:p>
       <w:r>
-        <w:t xml:space="preserve">In Magdeburg selbst schien die Erinnerung an seine wirkmächtige Vergangenheit als Stadt, von der das Magdeburger Recht seinen Ausgang genommen hat und die dessen Pflege und Entwicklung über mehrere Jahrhunderte betrieben hat, </w:t>
+        <w:t>In Magdeburg</w:t>
+      </w:r>
+      <w:r>
+        <w:fldChar w:fldCharType="begin"/>
+      </w:r>
+      <w:r>
+        <w:instrText xml:space="preserve"> XE "</w:instrText>
+      </w:r>
+      <w:r>
+        <w:instrText>Magdeburg</w:instrText>
+      </w:r>
+      <w:r>
+        <w:instrText>" \f "</w:instrText>
+      </w:r>
+      <w:proofErr w:type="spellStart"/>
+      <w:r>
+        <w:instrText>ort</w:instrText>
+      </w:r>
+      <w:proofErr w:type="spellEnd"/>
+      <w:r>
+        <w:instrText xml:space="preserve">" </w:instrText>
+      </w:r>
+      <w:r>
+        <w:fldChar w:fldCharType="end"/>
+      </w:r>
+      <w:r>
+        <w:t xml:space="preserve"> selbst schien die Erinnerung an seine wirkmächtige Vergangenheit als Stadt, von der das Magdeburger Recht seinen Ausgang genommen hat und die dessen Pflege und Entwicklung über mehrere Jahrhunderte betrieben hat, </w:t>
       </w:r>
       <w:r>
         <w:t xml:space="preserve">für lange Zeit </w:t>
@@ -989,10 +1054,30 @@
         <w:t>Erst</w:t>
       </w:r>
       <w:r>
-        <w:t xml:space="preserve"> der damalige Oberbürgermeister von Magdeburg (1933-1945) Fritz </w:t>
+        <w:t xml:space="preserve"> der damalige Oberbürgermeister von Magdeburg</w:t>
+      </w:r>
+      <w:r>
+        <w:fldChar w:fldCharType="begin"/>
+      </w:r>
+      <w:r>
+        <w:instrText xml:space="preserve"> XE "Magdeburg" \f "</w:instrText>
       </w:r>
       <w:proofErr w:type="spellStart"/>
       <w:r>
+        <w:instrText>ort</w:instrText>
+      </w:r>
+      <w:proofErr w:type="spellEnd"/>
+      <w:r>
+        <w:instrText xml:space="preserve">" </w:instrText>
+      </w:r>
+      <w:r>
+        <w:fldChar w:fldCharType="end"/>
+      </w:r>
+      <w:r>
+        <w:t xml:space="preserve"> (1933-1945) Fritz </w:t>
+      </w:r>
+      <w:proofErr w:type="spellStart"/>
+      <w:r>
         <w:t>Markmann</w:t>
       </w:r>
       <w:proofErr w:type="spellEnd"/>
@@ -1009,22 +1094,17 @@
         <w:t xml:space="preserve">hat </w:t>
       </w:r>
       <w:r>
-        <w:t>im Jahr 1936 in ein</w:t>
-      </w:r>
-      <w:bookmarkStart w:id="0" w:name="_GoBack"/>
-      <w:bookmarkEnd w:id="0"/>
-      <w:r>
-        <w:t xml:space="preserve">er Gedenkschrift an die 1000jährige Wiederkehr der Thronbesteigung Ottos des </w:t>
+        <w:t xml:space="preserve">im Jahr 1936 in einer Gedenkschrift </w:t>
       </w:r>
       <w:r>
         <w:lastRenderedPageBreak/>
-        <w:t>Großen</w:t>
+        <w:t>an die 1000jährige Wiederkehr der Thronbesteigung Ottos des Großen</w:t>
       </w:r>
       <w:r>
         <w:fldChar w:fldCharType="begin"/>
       </w:r>
       <w:r>
-        <w:instrText xml:space="preserve"> XE "Ottos der</w:instrText>
+        <w:instrText xml:space="preserve"> XE "Otto der</w:instrText>
       </w:r>
       <w:r>
         <w:instrText xml:space="preserve"> Große</w:instrText>
@@ -1269,7 +1349,27 @@
         </w:drawing>
       </w:r>
       <w:r>
-        <w:t xml:space="preserve">Bereits am 7. Juni 2018 wurde in Magdeburg </w:t>
+        <w:t>Bereits am 7. Juni 2018 wurde in Magdeburg</w:t>
+      </w:r>
+      <w:r>
+        <w:fldChar w:fldCharType="begin"/>
+      </w:r>
+      <w:r>
+        <w:instrText xml:space="preserve"> XE "Magdeburg" \f "</w:instrText>
+      </w:r>
+      <w:proofErr w:type="spellStart"/>
+      <w:r>
+        <w:instrText>ort</w:instrText>
+      </w:r>
+      <w:proofErr w:type="spellEnd"/>
+      <w:r>
+        <w:instrText xml:space="preserve">" </w:instrText>
+      </w:r>
+      <w:r>
+        <w:fldChar w:fldCharType="end"/>
+      </w:r>
+      <w:r>
+        <w:t xml:space="preserve"> </w:t>
       </w:r>
       <w:r>
         <w:t>von Matthias Puhle</w:t>
@@ -1304,7 +1404,27 @@
         <w:t>, die an den Magdeburger Schöffenstuhl erinnert</w:t>
       </w:r>
       <w:r>
-        <w:t xml:space="preserve"> und sich an seinem letzten Standort vor der Zerstörung Magdeburgs 1631 befindet</w:t>
+        <w:t xml:space="preserve"> und sich an seinem letzten Standort vor der Zerstörung Magdeburgs</w:t>
+      </w:r>
+      <w:r>
+        <w:fldChar w:fldCharType="begin"/>
+      </w:r>
+      <w:r>
+        <w:instrText xml:space="preserve"> XE "Magdeburg" \f "</w:instrText>
+      </w:r>
+      <w:proofErr w:type="spellStart"/>
+      <w:r>
+        <w:instrText>ort</w:instrText>
+      </w:r>
+      <w:proofErr w:type="spellEnd"/>
+      <w:r>
+        <w:instrText xml:space="preserve">" </w:instrText>
+      </w:r>
+      <w:r>
+        <w:fldChar w:fldCharType="end"/>
+      </w:r>
+      <w:r>
+        <w:t xml:space="preserve"> 1631 befindet</w:t>
       </w:r>
       <w:r>
         <w:t>.</w:t>
@@ -1775,7 +1895,11 @@
         <w:t xml:space="preserve"> wurden mit über 250 Exponaten „</w:t>
       </w:r>
       <w:r>
-        <w:t>die Innovationen, die erst durch das Siedlungsmodell „Stadt“ möglich wurden</w:t>
+        <w:t xml:space="preserve">die Innovationen, die </w:t>
+      </w:r>
+      <w:r>
+        <w:lastRenderedPageBreak/>
+        <w:t>erst durch das Siedlungsmodell „Stadt“ möglich wurden</w:t>
       </w:r>
       <w:r>
         <w:t>“</w:t>
@@ -1976,7 +2100,7 @@
         <w:sz w:val="16"/>
         <w:szCs w:val="16"/>
       </w:rPr>
-      <w:t>27.04.2021 10:15</w:t>
+      <w:t>27.04.2021 17:51</w:t>
     </w:r>
     <w:r>
       <w:rPr>
@@ -2251,8 +2375,22 @@
         <w:instrText xml:space="preserve"> XE "</w:instrText>
       </w:r>
       <w:r>
-        <w:instrText>Ottos des Großen</w:instrText>
-      </w:r>
+        <w:instrText>Otto der</w:instrText>
+      </w:r>
+      <w:r>
+        <w:instrText xml:space="preserve"> Großen</w:instrText>
+      </w:r>
+      <w:r>
+        <w:instrText xml:space="preserve">" </w:instrText>
+      </w:r>
+      <w:r>
+        <w:instrText>\f "</w:instrText>
+      </w:r>
+      <w:proofErr w:type="spellStart"/>
+      <w:r>
+        <w:instrText>person</w:instrText>
+      </w:r>
+      <w:proofErr w:type="spellEnd"/>
       <w:r>
         <w:instrText xml:space="preserve">" </w:instrText>
       </w:r>
@@ -4723,7 +4861,7 @@
 </file>
 
 <file path=customXml/itemProps1.xml><?xml version="1.0" encoding="utf-8"?>
-<ds:datastoreItem xmlns:ds="http://schemas.openxmlformats.org/officeDocument/2006/customXml" ds:itemID="{88D72101-8B74-4ED9-9A3D-6857BF1259DE}">
+<ds:datastoreItem xmlns:ds="http://schemas.openxmlformats.org/officeDocument/2006/customXml" ds:itemID="{9340A74C-A0EF-414B-AA0A-0550ADEFE76C}">
   <ds:schemaRefs>
     <ds:schemaRef ds:uri="http://schemas.openxmlformats.org/officeDocument/2006/bibliography"/>
   </ds:schemaRefs>

</xml_diff>